<commit_message>
v2 index page de jeu
</commit_message>
<xml_diff>
--- a/Règles du jeu.docx
+++ b/Règles du jeu.docx
@@ -19,6 +19,12 @@
           <w:numId w:val="1"/>
         </w:numPr>
       </w:pPr>
+      <w:r>
+        <w:t>Taille fixe 15x15</w:t>
+      </w:r>
+      <w:r>
+        <w:t>’</w:t>
+      </w:r>
     </w:p>
     <w:sectPr>
       <w:pgSz w:w="11906" w:h="16838"/>

</xml_diff>